<commit_message>
Arreglado error unidad 9 y incluido usar jQuery en NodeJS
</commit_message>
<xml_diff>
--- a/UD09/Actividades no evaluables/UD 09 - Actividades 03.docx
+++ b/UD09/Actividades no evaluables/UD 09 - Actividades 03.docx
@@ -159,7 +159,7 @@
           <w:szCs w:val="32"/>
           <w:rtl w:val="0"/>
         </w:rPr>
-        <w:t xml:space="preserve">Actualizado Octubre 2020</w:t>
+        <w:t xml:space="preserve">Actualizado Noviembre 2020</w:t>
       </w:r>
       <w:r>
         <w:rPr>
@@ -2160,14 +2160,14 @@
             <w:u w:val="single"/>
             <w:rtl w:val="0"/>
           </w:rPr>
-          <w:t xml:space="preserve">http://codeforces.com/api/help/methods#contest.list</w:t>
+          <w:t xml:space="preserve">https://codeforces.com/apiHelp/methods#contest.list</w:t>
         </w:r>
       </w:hyperlink>
       <w:r>
         <w:rPr>
           <w:rtl w:val="0"/>
         </w:rPr>
-        <w:t xml:space="preserve"> de la API de Codeforces.com . Obtener la  lista de concursos de Codeforces disponibles, pero solo mostrar aquellos que se hicieron en mes de mayo y posteriormente la temporada 2012-2013</w:t>
+        <w:t xml:space="preserve"> de la API de Codeforces.com. Obtener la  lista de concursos de Codeforces disponibles, pero solo mostrar aquellos que se hicieron en mes de mayo y posteriormente la temporada 2012-2013</w:t>
       </w:r>
     </w:p>
     <w:p>

</xml_diff>